<commit_message>
Modified responses to Quiz01
</commit_message>
<xml_diff>
--- a/Exams/POLS6330_2020_Spring_Quiz01.docx
+++ b/Exams/POLS6330_2020_Spring_Quiz01.docx
@@ -85,7 +85,7 @@
                 <w:sz w:val="24"/>
                 <w:szCs w:val="24"/>
               </w:rPr>
-              <w:object w:dxaOrig="1440" w:dyaOrig="1440">
+              <w:object w:dxaOrig="225" w:dyaOrig="225">
                 <v:shapetype id="_x0000_t75" coordsize="21600,21600" o:spt="75" o:preferrelative="t" path="m@4@5l@4@11@9@11@9@5xe" filled="f" stroked="f">
                   <v:stroke joinstyle="miter"/>
                   <v:formulas>
@@ -105,10 +105,10 @@
                   <v:path o:extrusionok="f" gradientshapeok="t" o:connecttype="rect"/>
                   <o:lock v:ext="edit" aspectratio="t"/>
                 </v:shapetype>
-                <v:shape id="_x0000_i1036" type="#_x0000_t75" style="width:20.25pt;height:17.25pt" o:ole="">
+                <v:shape id="_x0000_i1106" type="#_x0000_t75" style="width:20.25pt;height:17.25pt" o:ole="">
                   <v:imagedata r:id="rId5" o:title=""/>
                 </v:shape>
-                <w:control r:id="rId6" w:name="DefaultOcxName" w:shapeid="_x0000_i1036"/>
+                <w:control r:id="rId6" w:name="DefaultOcxName" w:shapeid="_x0000_i1106"/>
               </w:object>
             </w:r>
           </w:p>
@@ -176,11 +176,11 @@
                 <w:sz w:val="24"/>
                 <w:szCs w:val="24"/>
               </w:rPr>
-              <w:object w:dxaOrig="1440" w:dyaOrig="1440">
-                <v:shape id="_x0000_i1145" type="#_x0000_t75" style="width:20.25pt;height:17.25pt" o:ole="">
+              <w:object w:dxaOrig="225" w:dyaOrig="225">
+                <v:shape id="_x0000_i1109" type="#_x0000_t75" style="width:20.25pt;height:17.25pt" o:ole="">
                   <v:imagedata r:id="rId7" o:title=""/>
                 </v:shape>
-                <w:control r:id="rId8" w:name="DefaultOcxName1" w:shapeid="_x0000_i1145"/>
+                <w:control r:id="rId8" w:name="DefaultOcxName1" w:shapeid="_x0000_i1109"/>
               </w:object>
             </w:r>
           </w:p>
@@ -264,11 +264,11 @@
                 <w:sz w:val="24"/>
                 <w:szCs w:val="24"/>
               </w:rPr>
-              <w:object w:dxaOrig="1440" w:dyaOrig="1440">
-                <v:shape id="_x0000_i1034" type="#_x0000_t75" style="width:20.25pt;height:17.25pt" o:ole="">
+              <w:object w:dxaOrig="225" w:dyaOrig="225">
+                <v:shape id="_x0000_i1112" type="#_x0000_t75" style="width:20.25pt;height:17.25pt" o:ole="">
                   <v:imagedata r:id="rId5" o:title=""/>
                 </v:shape>
-                <w:control r:id="rId9" w:name="DefaultOcxName2" w:shapeid="_x0000_i1034"/>
+                <w:control r:id="rId9" w:name="DefaultOcxName2" w:shapeid="_x0000_i1112"/>
               </w:object>
             </w:r>
           </w:p>
@@ -336,11 +336,11 @@
                 <w:sz w:val="24"/>
                 <w:szCs w:val="24"/>
               </w:rPr>
-              <w:object w:dxaOrig="1440" w:dyaOrig="1440">
-                <v:shape id="_x0000_i1033" type="#_x0000_t75" style="width:20.25pt;height:17.25pt" o:ole="">
+              <w:object w:dxaOrig="225" w:dyaOrig="225">
+                <v:shape id="_x0000_i1115" type="#_x0000_t75" style="width:20.25pt;height:17.25pt" o:ole="">
                   <v:imagedata r:id="rId5" o:title=""/>
                 </v:shape>
-                <w:control r:id="rId10" w:name="DefaultOcxName3" w:shapeid="_x0000_i1033"/>
+                <w:control r:id="rId10" w:name="DefaultOcxName3" w:shapeid="_x0000_i1115"/>
               </w:object>
             </w:r>
           </w:p>
@@ -469,11 +469,11 @@
                 <w:sz w:val="24"/>
                 <w:szCs w:val="24"/>
               </w:rPr>
-              <w:object w:dxaOrig="1440" w:dyaOrig="1440">
-                <v:shape id="_x0000_i1048" type="#_x0000_t75" style="width:20.25pt;height:17.25pt" o:ole="">
+              <w:object w:dxaOrig="225" w:dyaOrig="225">
+                <v:shape id="_x0000_i1118" type="#_x0000_t75" style="width:20.25pt;height:17.25pt" o:ole="">
                   <v:imagedata r:id="rId5" o:title=""/>
                 </v:shape>
-                <w:control r:id="rId11" w:name="DefaultOcxName4" w:shapeid="_x0000_i1048"/>
+                <w:control r:id="rId11" w:name="DefaultOcxName4" w:shapeid="_x0000_i1118"/>
               </w:object>
             </w:r>
           </w:p>
@@ -541,11 +541,11 @@
                 <w:sz w:val="24"/>
                 <w:szCs w:val="24"/>
               </w:rPr>
-              <w:object w:dxaOrig="1440" w:dyaOrig="1440">
-                <v:shape id="_x0000_i1047" type="#_x0000_t75" style="width:20.25pt;height:17.25pt" o:ole="">
+              <w:object w:dxaOrig="225" w:dyaOrig="225">
+                <v:shape id="_x0000_i1121" type="#_x0000_t75" style="width:20.25pt;height:17.25pt" o:ole="">
                   <v:imagedata r:id="rId5" o:title=""/>
                 </v:shape>
-                <w:control r:id="rId12" w:name="DefaultOcxName11" w:shapeid="_x0000_i1047"/>
+                <w:control r:id="rId12" w:name="DefaultOcxName11" w:shapeid="_x0000_i1121"/>
               </w:object>
             </w:r>
           </w:p>
@@ -613,11 +613,11 @@
                 <w:sz w:val="24"/>
                 <w:szCs w:val="24"/>
               </w:rPr>
-              <w:object w:dxaOrig="1440" w:dyaOrig="1440">
-                <v:shape id="_x0000_i1146" type="#_x0000_t75" style="width:20.25pt;height:17.25pt" o:ole="">
+              <w:object w:dxaOrig="225" w:dyaOrig="225">
+                <v:shape id="_x0000_i1124" type="#_x0000_t75" style="width:20.25pt;height:17.25pt" o:ole="">
                   <v:imagedata r:id="rId7" o:title=""/>
                 </v:shape>
-                <w:control r:id="rId13" w:name="DefaultOcxName21" w:shapeid="_x0000_i1146"/>
+                <w:control r:id="rId13" w:name="DefaultOcxName21" w:shapeid="_x0000_i1124"/>
               </w:object>
             </w:r>
           </w:p>
@@ -685,11 +685,11 @@
                 <w:sz w:val="24"/>
                 <w:szCs w:val="24"/>
               </w:rPr>
-              <w:object w:dxaOrig="1440" w:dyaOrig="1440">
-                <v:shape id="_x0000_i1045" type="#_x0000_t75" style="width:20.25pt;height:17.25pt" o:ole="">
+              <w:object w:dxaOrig="225" w:dyaOrig="225">
+                <v:shape id="_x0000_i1127" type="#_x0000_t75" style="width:20.25pt;height:17.25pt" o:ole="">
                   <v:imagedata r:id="rId5" o:title=""/>
                 </v:shape>
-                <w:control r:id="rId14" w:name="DefaultOcxName31" w:shapeid="_x0000_i1045"/>
+                <w:control r:id="rId14" w:name="DefaultOcxName31" w:shapeid="_x0000_i1127"/>
               </w:object>
             </w:r>
           </w:p>
@@ -818,11 +818,11 @@
                 <w:sz w:val="24"/>
                 <w:szCs w:val="24"/>
               </w:rPr>
-              <w:object w:dxaOrig="1440" w:dyaOrig="1440">
-                <v:shape id="_x0000_i1060" type="#_x0000_t75" style="width:20.25pt;height:17.25pt" o:ole="">
+              <w:object w:dxaOrig="225" w:dyaOrig="225">
+                <v:shape id="_x0000_i1130" type="#_x0000_t75" style="width:20.25pt;height:17.25pt" o:ole="">
                   <v:imagedata r:id="rId5" o:title=""/>
                 </v:shape>
-                <w:control r:id="rId15" w:name="DefaultOcxName5" w:shapeid="_x0000_i1060"/>
+                <w:control r:id="rId15" w:name="DefaultOcxName5" w:shapeid="_x0000_i1130"/>
               </w:object>
             </w:r>
           </w:p>
@@ -890,11 +890,11 @@
                 <w:sz w:val="24"/>
                 <w:szCs w:val="24"/>
               </w:rPr>
-              <w:object w:dxaOrig="1440" w:dyaOrig="1440">
-                <v:shape id="_x0000_i1059" type="#_x0000_t75" style="width:20.25pt;height:17.25pt" o:ole="">
+              <w:object w:dxaOrig="225" w:dyaOrig="225">
+                <v:shape id="_x0000_i1133" type="#_x0000_t75" style="width:20.25pt;height:17.25pt" o:ole="">
                   <v:imagedata r:id="rId5" o:title=""/>
                 </v:shape>
-                <w:control r:id="rId16" w:name="DefaultOcxName12" w:shapeid="_x0000_i1059"/>
+                <w:control r:id="rId16" w:name="DefaultOcxName12" w:shapeid="_x0000_i1133"/>
               </w:object>
             </w:r>
           </w:p>
@@ -935,6 +935,80 @@
                 <w:szCs w:val="25"/>
               </w:rPr>
               <w:t>for every person, the marginal rate of substitution between two goods equals his or her marginal ability to transform one into the other.</w:t>
+            </w:r>
+          </w:p>
+        </w:tc>
+      </w:tr>
+      <w:bookmarkStart w:id="0" w:name="_GoBack"/>
+      <w:tr>
+        <w:trPr>
+          <w:tblCellSpacing w:w="15" w:type="dxa"/>
+        </w:trPr>
+        <w:tc>
+          <w:tcPr>
+            <w:tcW w:w="0" w:type="auto"/>
+            <w:hideMark/>
+          </w:tcPr>
+          <w:p>
+            <w:pPr>
+              <w:rPr>
+                <w:rFonts w:ascii="Times New Roman" w:eastAsia="Times New Roman" w:hAnsi="Times New Roman" w:cs="Times New Roman"/>
+                <w:sz w:val="24"/>
+                <w:szCs w:val="24"/>
+              </w:rPr>
+            </w:pPr>
+            <w:r>
+              <w:rPr>
+                <w:rFonts w:ascii="Times New Roman" w:eastAsia="Times New Roman" w:hAnsi="Times New Roman" w:cs="Times New Roman"/>
+                <w:sz w:val="24"/>
+                <w:szCs w:val="24"/>
+              </w:rPr>
+              <w:object w:dxaOrig="225" w:dyaOrig="225">
+                <v:shape id="_x0000_i1244" type="#_x0000_t75" style="width:20.25pt;height:17.25pt" o:ole="">
+                  <v:imagedata r:id="rId7" o:title=""/>
+                </v:shape>
+                <w:control r:id="rId17" w:name="DefaultOcxName22" w:shapeid="_x0000_i1244"/>
+              </w:object>
+            </w:r>
+            <w:bookmarkEnd w:id="0"/>
+          </w:p>
+        </w:tc>
+        <w:tc>
+          <w:tcPr>
+            <w:tcW w:w="0" w:type="auto"/>
+            <w:hideMark/>
+          </w:tcPr>
+          <w:p>
+            <w:pPr>
+              <w:rPr>
+                <w:rFonts w:ascii="Times New Roman" w:eastAsia="Times New Roman" w:hAnsi="Times New Roman" w:cs="Times New Roman"/>
+                <w:sz w:val="24"/>
+                <w:szCs w:val="24"/>
+              </w:rPr>
+            </w:pPr>
+          </w:p>
+        </w:tc>
+        <w:tc>
+          <w:tcPr>
+            <w:tcW w:w="0" w:type="auto"/>
+            <w:hideMark/>
+          </w:tcPr>
+          <w:p>
+            <w:pPr>
+              <w:spacing w:before="100" w:beforeAutospacing="1" w:after="100" w:afterAutospacing="1"/>
+              <w:rPr>
+                <w:rFonts w:ascii="Times New Roman" w:eastAsia="Times New Roman" w:hAnsi="Times New Roman" w:cs="Times New Roman"/>
+                <w:sz w:val="24"/>
+                <w:szCs w:val="24"/>
+              </w:rPr>
+            </w:pPr>
+            <w:r>
+              <w:rPr>
+                <w:rFonts w:ascii="Times New Roman" w:eastAsia="Times New Roman" w:hAnsi="Times New Roman" w:cs="Times New Roman"/>
+                <w:sz w:val="25"/>
+                <w:szCs w:val="25"/>
+              </w:rPr>
+              <w:t>for any two goods, the marginal rate of substitution equals the marginal rate of transformation.</w:t>
             </w:r>
           </w:p>
         </w:tc>
@@ -962,83 +1036,11 @@
                 <w:sz w:val="24"/>
                 <w:szCs w:val="24"/>
               </w:rPr>
-              <w:object w:dxaOrig="1440" w:dyaOrig="1440">
-                <v:shape id="_x0000_i1058" type="#_x0000_t75" style="width:20.25pt;height:17.25pt" o:ole="">
+              <w:object w:dxaOrig="225" w:dyaOrig="225">
+                <v:shape id="_x0000_i1242" type="#_x0000_t75" style="width:20.25pt;height:17.25pt" o:ole="">
                   <v:imagedata r:id="rId5" o:title=""/>
                 </v:shape>
-                <w:control r:id="rId17" w:name="DefaultOcxName22" w:shapeid="_x0000_i1058"/>
-              </w:object>
-            </w:r>
-          </w:p>
-        </w:tc>
-        <w:tc>
-          <w:tcPr>
-            <w:tcW w:w="0" w:type="auto"/>
-            <w:hideMark/>
-          </w:tcPr>
-          <w:p>
-            <w:pPr>
-              <w:rPr>
-                <w:rFonts w:ascii="Times New Roman" w:eastAsia="Times New Roman" w:hAnsi="Times New Roman" w:cs="Times New Roman"/>
-                <w:sz w:val="24"/>
-                <w:szCs w:val="24"/>
-              </w:rPr>
-            </w:pPr>
-          </w:p>
-        </w:tc>
-        <w:tc>
-          <w:tcPr>
-            <w:tcW w:w="0" w:type="auto"/>
-            <w:hideMark/>
-          </w:tcPr>
-          <w:p>
-            <w:pPr>
-              <w:spacing w:before="100" w:beforeAutospacing="1" w:after="100" w:afterAutospacing="1"/>
-              <w:rPr>
-                <w:rFonts w:ascii="Times New Roman" w:eastAsia="Times New Roman" w:hAnsi="Times New Roman" w:cs="Times New Roman"/>
-                <w:sz w:val="24"/>
-                <w:szCs w:val="24"/>
-              </w:rPr>
-            </w:pPr>
-            <w:r>
-              <w:rPr>
-                <w:rFonts w:ascii="Times New Roman" w:eastAsia="Times New Roman" w:hAnsi="Times New Roman" w:cs="Times New Roman"/>
-                <w:sz w:val="25"/>
-                <w:szCs w:val="25"/>
-              </w:rPr>
-              <w:t>for any two goods, the marginal rate of substitution equals the marginal rate of transformation.</w:t>
-            </w:r>
-          </w:p>
-        </w:tc>
-      </w:tr>
-      <w:tr>
-        <w:trPr>
-          <w:tblCellSpacing w:w="15" w:type="dxa"/>
-        </w:trPr>
-        <w:tc>
-          <w:tcPr>
-            <w:tcW w:w="0" w:type="auto"/>
-            <w:hideMark/>
-          </w:tcPr>
-          <w:p>
-            <w:pPr>
-              <w:rPr>
-                <w:rFonts w:ascii="Times New Roman" w:eastAsia="Times New Roman" w:hAnsi="Times New Roman" w:cs="Times New Roman"/>
-                <w:sz w:val="24"/>
-                <w:szCs w:val="24"/>
-              </w:rPr>
-            </w:pPr>
-            <w:r>
-              <w:rPr>
-                <w:rFonts w:ascii="Times New Roman" w:eastAsia="Times New Roman" w:hAnsi="Times New Roman" w:cs="Times New Roman"/>
-                <w:sz w:val="24"/>
-                <w:szCs w:val="24"/>
-              </w:rPr>
-              <w:object w:dxaOrig="1440" w:dyaOrig="1440">
-                <v:shape id="_x0000_i1147" type="#_x0000_t75" style="width:20.25pt;height:17.25pt" o:ole="">
-                  <v:imagedata r:id="rId7" o:title=""/>
-                </v:shape>
-                <w:control r:id="rId18" w:name="DefaultOcxName32" w:shapeid="_x0000_i1147"/>
+                <w:control r:id="rId18" w:name="DefaultOcxName32" w:shapeid="_x0000_i1242"/>
               </w:object>
             </w:r>
           </w:p>
@@ -1167,11 +1169,11 @@
                 <w:sz w:val="24"/>
                 <w:szCs w:val="24"/>
               </w:rPr>
-              <w:object w:dxaOrig="1440" w:dyaOrig="1440">
-                <v:shape id="_x0000_i1072" type="#_x0000_t75" style="width:20.25pt;height:17.25pt" o:ole="">
+              <w:object w:dxaOrig="225" w:dyaOrig="225">
+                <v:shape id="_x0000_i1142" type="#_x0000_t75" style="width:20.25pt;height:17.25pt" o:ole="">
                   <v:imagedata r:id="rId5" o:title=""/>
                 </v:shape>
-                <w:control r:id="rId19" w:name="DefaultOcxName6" w:shapeid="_x0000_i1072"/>
+                <w:control r:id="rId19" w:name="DefaultOcxName6" w:shapeid="_x0000_i1142"/>
               </w:object>
             </w:r>
           </w:p>
@@ -1239,11 +1241,11 @@
                 <w:sz w:val="24"/>
                 <w:szCs w:val="24"/>
               </w:rPr>
-              <w:object w:dxaOrig="1440" w:dyaOrig="1440">
-                <v:shape id="_x0000_i1148" type="#_x0000_t75" style="width:20.25pt;height:17.25pt" o:ole="">
+              <w:object w:dxaOrig="225" w:dyaOrig="225">
+                <v:shape id="_x0000_i1145" type="#_x0000_t75" style="width:20.25pt;height:17.25pt" o:ole="">
                   <v:imagedata r:id="rId7" o:title=""/>
                 </v:shape>
-                <w:control r:id="rId20" w:name="DefaultOcxName13" w:shapeid="_x0000_i1148"/>
+                <w:control r:id="rId20" w:name="DefaultOcxName13" w:shapeid="_x0000_i1145"/>
               </w:object>
             </w:r>
           </w:p>
@@ -1311,11 +1313,11 @@
                 <w:sz w:val="24"/>
                 <w:szCs w:val="24"/>
               </w:rPr>
-              <w:object w:dxaOrig="1440" w:dyaOrig="1440">
-                <v:shape id="_x0000_i1070" type="#_x0000_t75" style="width:20.25pt;height:17.25pt" o:ole="">
+              <w:object w:dxaOrig="225" w:dyaOrig="225">
+                <v:shape id="_x0000_i1148" type="#_x0000_t75" style="width:20.25pt;height:17.25pt" o:ole="">
                   <v:imagedata r:id="rId5" o:title=""/>
                 </v:shape>
-                <w:control r:id="rId21" w:name="DefaultOcxName23" w:shapeid="_x0000_i1070"/>
+                <w:control r:id="rId21" w:name="DefaultOcxName23" w:shapeid="_x0000_i1148"/>
               </w:object>
             </w:r>
           </w:p>
@@ -1383,11 +1385,11 @@
                 <w:sz w:val="24"/>
                 <w:szCs w:val="24"/>
               </w:rPr>
-              <w:object w:dxaOrig="1440" w:dyaOrig="1440">
-                <v:shape id="_x0000_i1069" type="#_x0000_t75" style="width:20.25pt;height:17.25pt" o:ole="">
+              <w:object w:dxaOrig="225" w:dyaOrig="225">
+                <v:shape id="_x0000_i1151" type="#_x0000_t75" style="width:20.25pt;height:17.25pt" o:ole="">
                   <v:imagedata r:id="rId5" o:title=""/>
                 </v:shape>
-                <w:control r:id="rId22" w:name="DefaultOcxName33" w:shapeid="_x0000_i1069"/>
+                <w:control r:id="rId22" w:name="DefaultOcxName33" w:shapeid="_x0000_i1151"/>
               </w:object>
             </w:r>
           </w:p>
@@ -1517,11 +1519,11 @@
                 <w:sz w:val="24"/>
                 <w:szCs w:val="24"/>
               </w:rPr>
-              <w:object w:dxaOrig="1440" w:dyaOrig="1440">
-                <v:shape id="_x0000_i1084" type="#_x0000_t75" style="width:20.25pt;height:17.25pt" o:ole="">
+              <w:object w:dxaOrig="225" w:dyaOrig="225">
+                <v:shape id="_x0000_i1154" type="#_x0000_t75" style="width:20.25pt;height:17.25pt" o:ole="">
                   <v:imagedata r:id="rId5" o:title=""/>
                 </v:shape>
-                <w:control r:id="rId23" w:name="DefaultOcxName7" w:shapeid="_x0000_i1084"/>
+                <w:control r:id="rId23" w:name="DefaultOcxName7" w:shapeid="_x0000_i1154"/>
               </w:object>
             </w:r>
           </w:p>
@@ -1589,11 +1591,11 @@
                 <w:sz w:val="24"/>
                 <w:szCs w:val="24"/>
               </w:rPr>
-              <w:object w:dxaOrig="1440" w:dyaOrig="1440">
-                <v:shape id="_x0000_i1083" type="#_x0000_t75" style="width:20.25pt;height:17.25pt" o:ole="">
+              <w:object w:dxaOrig="225" w:dyaOrig="225">
+                <v:shape id="_x0000_i1157" type="#_x0000_t75" style="width:20.25pt;height:17.25pt" o:ole="">
                   <v:imagedata r:id="rId5" o:title=""/>
                 </v:shape>
-                <w:control r:id="rId24" w:name="DefaultOcxName14" w:shapeid="_x0000_i1083"/>
+                <w:control r:id="rId24" w:name="DefaultOcxName14" w:shapeid="_x0000_i1157"/>
               </w:object>
             </w:r>
           </w:p>
@@ -1661,11 +1663,11 @@
                 <w:sz w:val="24"/>
                 <w:szCs w:val="24"/>
               </w:rPr>
-              <w:object w:dxaOrig="1440" w:dyaOrig="1440">
-                <v:shape id="_x0000_i1149" type="#_x0000_t75" style="width:20.25pt;height:17.25pt" o:ole="">
+              <w:object w:dxaOrig="225" w:dyaOrig="225">
+                <v:shape id="_x0000_i1160" type="#_x0000_t75" style="width:20.25pt;height:17.25pt" o:ole="">
                   <v:imagedata r:id="rId7" o:title=""/>
                 </v:shape>
-                <w:control r:id="rId25" w:name="DefaultOcxName24" w:shapeid="_x0000_i1149"/>
+                <w:control r:id="rId25" w:name="DefaultOcxName24" w:shapeid="_x0000_i1160"/>
               </w:object>
             </w:r>
           </w:p>
@@ -1733,11 +1735,11 @@
                 <w:sz w:val="24"/>
                 <w:szCs w:val="24"/>
               </w:rPr>
-              <w:object w:dxaOrig="1440" w:dyaOrig="1440">
-                <v:shape id="_x0000_i1081" type="#_x0000_t75" style="width:20.25pt;height:17.25pt" o:ole="">
+              <w:object w:dxaOrig="225" w:dyaOrig="225">
+                <v:shape id="_x0000_i1163" type="#_x0000_t75" style="width:20.25pt;height:17.25pt" o:ole="">
                   <v:imagedata r:id="rId5" o:title=""/>
                 </v:shape>
-                <w:control r:id="rId26" w:name="DefaultOcxName34" w:shapeid="_x0000_i1081"/>
+                <w:control r:id="rId26" w:name="DefaultOcxName34" w:shapeid="_x0000_i1163"/>
               </w:object>
             </w:r>
           </w:p>
@@ -1866,11 +1868,11 @@
                 <w:sz w:val="24"/>
                 <w:szCs w:val="24"/>
               </w:rPr>
-              <w:object w:dxaOrig="1440" w:dyaOrig="1440">
-                <v:shape id="_x0000_i1155" type="#_x0000_t75" style="width:20.25pt;height:17.25pt" o:ole="">
+              <w:object w:dxaOrig="225" w:dyaOrig="225">
+                <v:shape id="_x0000_i1166" type="#_x0000_t75" style="width:20.25pt;height:17.25pt" o:ole="">
                   <v:imagedata r:id="rId5" o:title=""/>
                 </v:shape>
-                <w:control r:id="rId27" w:name="DefaultOcxName8" w:shapeid="_x0000_i1155"/>
+                <w:control r:id="rId27" w:name="DefaultOcxName8" w:shapeid="_x0000_i1166"/>
               </w:object>
             </w:r>
           </w:p>
@@ -1938,11 +1940,11 @@
                 <w:sz w:val="24"/>
                 <w:szCs w:val="24"/>
               </w:rPr>
-              <w:object w:dxaOrig="1440" w:dyaOrig="1440">
-                <v:shape id="_x0000_i1095" type="#_x0000_t75" style="width:20.25pt;height:17.25pt" o:ole="">
+              <w:object w:dxaOrig="225" w:dyaOrig="225">
+                <v:shape id="_x0000_i1169" type="#_x0000_t75" style="width:20.25pt;height:17.25pt" o:ole="">
                   <v:imagedata r:id="rId5" o:title=""/>
                 </v:shape>
-                <w:control r:id="rId28" w:name="DefaultOcxName15" w:shapeid="_x0000_i1095"/>
+                <w:control r:id="rId28" w:name="DefaultOcxName15" w:shapeid="_x0000_i1169"/>
               </w:object>
             </w:r>
           </w:p>
@@ -1983,80 +1985,6 @@
                 <w:szCs w:val="25"/>
               </w:rPr>
               <w:t xml:space="preserve">It costs a lot to keep an additional person from consuming it. </w:t>
-            </w:r>
-          </w:p>
-        </w:tc>
-      </w:tr>
-      <w:bookmarkStart w:id="0" w:name="_GoBack"/>
-      <w:tr>
-        <w:trPr>
-          <w:tblCellSpacing w:w="15" w:type="dxa"/>
-        </w:trPr>
-        <w:tc>
-          <w:tcPr>
-            <w:tcW w:w="0" w:type="auto"/>
-            <w:hideMark/>
-          </w:tcPr>
-          <w:p>
-            <w:pPr>
-              <w:rPr>
-                <w:rFonts w:ascii="Times New Roman" w:eastAsia="Times New Roman" w:hAnsi="Times New Roman" w:cs="Times New Roman"/>
-                <w:sz w:val="24"/>
-                <w:szCs w:val="24"/>
-              </w:rPr>
-            </w:pPr>
-            <w:r>
-              <w:rPr>
-                <w:rFonts w:ascii="Times New Roman" w:eastAsia="Times New Roman" w:hAnsi="Times New Roman" w:cs="Times New Roman"/>
-                <w:sz w:val="24"/>
-                <w:szCs w:val="24"/>
-              </w:rPr>
-              <w:object w:dxaOrig="1440" w:dyaOrig="1440">
-                <v:shape id="_x0000_i1156" type="#_x0000_t75" style="width:20.25pt;height:17.25pt" o:ole="">
-                  <v:imagedata r:id="rId7" o:title=""/>
-                </v:shape>
-                <w:control r:id="rId29" w:name="DefaultOcxName25" w:shapeid="_x0000_i1156"/>
-              </w:object>
-            </w:r>
-            <w:bookmarkEnd w:id="0"/>
-          </w:p>
-        </w:tc>
-        <w:tc>
-          <w:tcPr>
-            <w:tcW w:w="0" w:type="auto"/>
-            <w:hideMark/>
-          </w:tcPr>
-          <w:p>
-            <w:pPr>
-              <w:rPr>
-                <w:rFonts w:ascii="Times New Roman" w:eastAsia="Times New Roman" w:hAnsi="Times New Roman" w:cs="Times New Roman"/>
-                <w:sz w:val="24"/>
-                <w:szCs w:val="24"/>
-              </w:rPr>
-            </w:pPr>
-          </w:p>
-        </w:tc>
-        <w:tc>
-          <w:tcPr>
-            <w:tcW w:w="0" w:type="auto"/>
-            <w:hideMark/>
-          </w:tcPr>
-          <w:p>
-            <w:pPr>
-              <w:spacing w:before="100" w:beforeAutospacing="1" w:after="100" w:afterAutospacing="1"/>
-              <w:rPr>
-                <w:rFonts w:ascii="Times New Roman" w:eastAsia="Times New Roman" w:hAnsi="Times New Roman" w:cs="Times New Roman"/>
-                <w:sz w:val="24"/>
-                <w:szCs w:val="24"/>
-              </w:rPr>
-            </w:pPr>
-            <w:r>
-              <w:rPr>
-                <w:rFonts w:ascii="Times New Roman" w:eastAsia="Times New Roman" w:hAnsi="Times New Roman" w:cs="Times New Roman"/>
-                <w:sz w:val="25"/>
-                <w:szCs w:val="25"/>
-              </w:rPr>
-              <w:t>It is supplied by the public sector.</w:t>
             </w:r>
           </w:p>
         </w:tc>
@@ -2084,11 +2012,83 @@
                 <w:sz w:val="24"/>
                 <w:szCs w:val="24"/>
               </w:rPr>
-              <w:object w:dxaOrig="1440" w:dyaOrig="1440">
-                <v:shape id="_x0000_i1093" type="#_x0000_t75" style="width:20.25pt;height:17.25pt" o:ole="">
+              <w:object w:dxaOrig="225" w:dyaOrig="225">
+                <v:shape id="_x0000_i1172" type="#_x0000_t75" style="width:20.25pt;height:17.25pt" o:ole="">
+                  <v:imagedata r:id="rId7" o:title=""/>
+                </v:shape>
+                <w:control r:id="rId29" w:name="DefaultOcxName25" w:shapeid="_x0000_i1172"/>
+              </w:object>
+            </w:r>
+          </w:p>
+        </w:tc>
+        <w:tc>
+          <w:tcPr>
+            <w:tcW w:w="0" w:type="auto"/>
+            <w:hideMark/>
+          </w:tcPr>
+          <w:p>
+            <w:pPr>
+              <w:rPr>
+                <w:rFonts w:ascii="Times New Roman" w:eastAsia="Times New Roman" w:hAnsi="Times New Roman" w:cs="Times New Roman"/>
+                <w:sz w:val="24"/>
+                <w:szCs w:val="24"/>
+              </w:rPr>
+            </w:pPr>
+          </w:p>
+        </w:tc>
+        <w:tc>
+          <w:tcPr>
+            <w:tcW w:w="0" w:type="auto"/>
+            <w:hideMark/>
+          </w:tcPr>
+          <w:p>
+            <w:pPr>
+              <w:spacing w:before="100" w:beforeAutospacing="1" w:after="100" w:afterAutospacing="1"/>
+              <w:rPr>
+                <w:rFonts w:ascii="Times New Roman" w:eastAsia="Times New Roman" w:hAnsi="Times New Roman" w:cs="Times New Roman"/>
+                <w:sz w:val="24"/>
+                <w:szCs w:val="24"/>
+              </w:rPr>
+            </w:pPr>
+            <w:r>
+              <w:rPr>
+                <w:rFonts w:ascii="Times New Roman" w:eastAsia="Times New Roman" w:hAnsi="Times New Roman" w:cs="Times New Roman"/>
+                <w:sz w:val="25"/>
+                <w:szCs w:val="25"/>
+              </w:rPr>
+              <w:t>It is supplied by the public sector.</w:t>
+            </w:r>
+          </w:p>
+        </w:tc>
+      </w:tr>
+      <w:tr>
+        <w:trPr>
+          <w:tblCellSpacing w:w="15" w:type="dxa"/>
+        </w:trPr>
+        <w:tc>
+          <w:tcPr>
+            <w:tcW w:w="0" w:type="auto"/>
+            <w:hideMark/>
+          </w:tcPr>
+          <w:p>
+            <w:pPr>
+              <w:rPr>
+                <w:rFonts w:ascii="Times New Roman" w:eastAsia="Times New Roman" w:hAnsi="Times New Roman" w:cs="Times New Roman"/>
+                <w:sz w:val="24"/>
+                <w:szCs w:val="24"/>
+              </w:rPr>
+            </w:pPr>
+            <w:r>
+              <w:rPr>
+                <w:rFonts w:ascii="Times New Roman" w:eastAsia="Times New Roman" w:hAnsi="Times New Roman" w:cs="Times New Roman"/>
+                <w:sz w:val="24"/>
+                <w:szCs w:val="24"/>
+              </w:rPr>
+              <w:object w:dxaOrig="225" w:dyaOrig="225">
+                <v:shape id="_x0000_i1175" type="#_x0000_t75" style="width:20.25pt;height:17.25pt" o:ole="">
                   <v:imagedata r:id="rId5" o:title=""/>
                 </v:shape>
-                <w:control r:id="rId30" w:name="DefaultOcxName35" w:shapeid="_x0000_i1093"/>
+                <w:control r:id="rId30" w:name="DefaultOcxName35" w:shapeid="_x0000_i1175"/>
               </w:object>
             </w:r>
           </w:p>
@@ -2217,11 +2217,11 @@
                 <w:sz w:val="24"/>
                 <w:szCs w:val="24"/>
               </w:rPr>
-              <w:object w:dxaOrig="1440" w:dyaOrig="1440">
-                <v:shape id="_x0000_i1151" type="#_x0000_t75" style="width:20.25pt;height:17.25pt" o:ole="">
+              <w:object w:dxaOrig="225" w:dyaOrig="225">
+                <v:shape id="_x0000_i1178" type="#_x0000_t75" style="width:20.25pt;height:17.25pt" o:ole="">
                   <v:imagedata r:id="rId7" o:title=""/>
                 </v:shape>
-                <w:control r:id="rId31" w:name="DefaultOcxName9" w:shapeid="_x0000_i1151"/>
+                <w:control r:id="rId31" w:name="DefaultOcxName9" w:shapeid="_x0000_i1178"/>
               </w:object>
             </w:r>
           </w:p>
@@ -2289,11 +2289,11 @@
                 <w:sz w:val="24"/>
                 <w:szCs w:val="24"/>
               </w:rPr>
-              <w:object w:dxaOrig="1440" w:dyaOrig="1440">
-                <v:shape id="_x0000_i1107" type="#_x0000_t75" style="width:20.25pt;height:17.25pt" o:ole="">
+              <w:object w:dxaOrig="225" w:dyaOrig="225">
+                <v:shape id="_x0000_i1181" type="#_x0000_t75" style="width:20.25pt;height:17.25pt" o:ole="">
                   <v:imagedata r:id="rId5" o:title=""/>
                 </v:shape>
-                <w:control r:id="rId32" w:name="DefaultOcxName16" w:shapeid="_x0000_i1107"/>
+                <w:control r:id="rId32" w:name="DefaultOcxName16" w:shapeid="_x0000_i1181"/>
               </w:object>
             </w:r>
           </w:p>
@@ -2361,11 +2361,11 @@
                 <w:sz w:val="24"/>
                 <w:szCs w:val="24"/>
               </w:rPr>
-              <w:object w:dxaOrig="1440" w:dyaOrig="1440">
-                <v:shape id="_x0000_i1106" type="#_x0000_t75" style="width:20.25pt;height:17.25pt" o:ole="">
+              <w:object w:dxaOrig="225" w:dyaOrig="225">
+                <v:shape id="_x0000_i1184" type="#_x0000_t75" style="width:20.25pt;height:17.25pt" o:ole="">
                   <v:imagedata r:id="rId5" o:title=""/>
                 </v:shape>
-                <w:control r:id="rId33" w:name="DefaultOcxName26" w:shapeid="_x0000_i1106"/>
+                <w:control r:id="rId33" w:name="DefaultOcxName26" w:shapeid="_x0000_i1184"/>
               </w:object>
             </w:r>
           </w:p>
@@ -2433,11 +2433,11 @@
                 <w:sz w:val="24"/>
                 <w:szCs w:val="24"/>
               </w:rPr>
-              <w:object w:dxaOrig="1440" w:dyaOrig="1440">
-                <v:shape id="_x0000_i1105" type="#_x0000_t75" style="width:20.25pt;height:17.25pt" o:ole="">
+              <w:object w:dxaOrig="225" w:dyaOrig="225">
+                <v:shape id="_x0000_i1187" type="#_x0000_t75" style="width:20.25pt;height:17.25pt" o:ole="">
                   <v:imagedata r:id="rId5" o:title=""/>
                 </v:shape>
-                <w:control r:id="rId34" w:name="DefaultOcxName36" w:shapeid="_x0000_i1105"/>
+                <w:control r:id="rId34" w:name="DefaultOcxName36" w:shapeid="_x0000_i1187"/>
               </w:object>
             </w:r>
           </w:p>
@@ -2566,11 +2566,11 @@
                 <w:sz w:val="24"/>
                 <w:szCs w:val="24"/>
               </w:rPr>
-              <w:object w:dxaOrig="1440" w:dyaOrig="1440">
-                <v:shape id="_x0000_i1120" type="#_x0000_t75" style="width:20.25pt;height:17.25pt" o:ole="">
+              <w:object w:dxaOrig="225" w:dyaOrig="225">
+                <v:shape id="_x0000_i1190" type="#_x0000_t75" style="width:20.25pt;height:17.25pt" o:ole="">
                   <v:imagedata r:id="rId5" o:title=""/>
                 </v:shape>
-                <w:control r:id="rId35" w:name="DefaultOcxName10" w:shapeid="_x0000_i1120"/>
+                <w:control r:id="rId35" w:name="DefaultOcxName10" w:shapeid="_x0000_i1190"/>
               </w:object>
             </w:r>
           </w:p>
@@ -2638,11 +2638,11 @@
                 <w:sz w:val="24"/>
                 <w:szCs w:val="24"/>
               </w:rPr>
-              <w:object w:dxaOrig="1440" w:dyaOrig="1440">
-                <v:shape id="_x0000_i1119" type="#_x0000_t75" style="width:20.25pt;height:17.25pt" o:ole="">
-                  <v:imagedata r:id="rId5" o:title=""/>
+              <w:object w:dxaOrig="225" w:dyaOrig="225">
+                <v:shape id="_x0000_i1233" type="#_x0000_t75" style="width:20.25pt;height:17.25pt" o:ole="">
+                  <v:imagedata r:id="rId7" o:title=""/>
                 </v:shape>
-                <w:control r:id="rId36" w:name="DefaultOcxName17" w:shapeid="_x0000_i1119"/>
+                <w:control r:id="rId36" w:name="DefaultOcxName17" w:shapeid="_x0000_i1233"/>
               </w:object>
             </w:r>
           </w:p>
@@ -2710,11 +2710,11 @@
                 <w:sz w:val="24"/>
                 <w:szCs w:val="24"/>
               </w:rPr>
-              <w:object w:dxaOrig="1440" w:dyaOrig="1440">
-                <v:shape id="_x0000_i1152" type="#_x0000_t75" style="width:20.25pt;height:17.25pt" o:ole="">
-                  <v:imagedata r:id="rId7" o:title=""/>
+              <w:object w:dxaOrig="225" w:dyaOrig="225">
+                <v:shape id="_x0000_i1231" type="#_x0000_t75" style="width:20.25pt;height:17.25pt" o:ole="">
+                  <v:imagedata r:id="rId5" o:title=""/>
                 </v:shape>
-                <w:control r:id="rId37" w:name="DefaultOcxName27" w:shapeid="_x0000_i1152"/>
+                <w:control r:id="rId37" w:name="DefaultOcxName27" w:shapeid="_x0000_i1231"/>
               </w:object>
             </w:r>
           </w:p>
@@ -2783,11 +2783,11 @@
                 <w:szCs w:val="24"/>
               </w:rPr>
               <w:lastRenderedPageBreak/>
-              <w:object w:dxaOrig="1440" w:dyaOrig="1440">
-                <v:shape id="_x0000_i1117" type="#_x0000_t75" style="width:20.25pt;height:17.25pt" o:ole="">
+              <w:object w:dxaOrig="225" w:dyaOrig="225">
+                <v:shape id="_x0000_i1199" type="#_x0000_t75" style="width:20.25pt;height:17.25pt" o:ole="">
                   <v:imagedata r:id="rId5" o:title=""/>
                 </v:shape>
-                <w:control r:id="rId38" w:name="DefaultOcxName37" w:shapeid="_x0000_i1117"/>
+                <w:control r:id="rId38" w:name="DefaultOcxName37" w:shapeid="_x0000_i1199"/>
               </w:object>
             </w:r>
           </w:p>
@@ -2916,11 +2916,11 @@
                 <w:sz w:val="24"/>
                 <w:szCs w:val="24"/>
               </w:rPr>
-              <w:object w:dxaOrig="1440" w:dyaOrig="1440">
-                <v:shape id="_x0000_i1153" type="#_x0000_t75" style="width:20.25pt;height:17.25pt" o:ole="">
+              <w:object w:dxaOrig="225" w:dyaOrig="225">
+                <v:shape id="_x0000_i1202" type="#_x0000_t75" style="width:20.25pt;height:17.25pt" o:ole="">
                   <v:imagedata r:id="rId7" o:title=""/>
                 </v:shape>
-                <w:control r:id="rId39" w:name="DefaultOcxName19" w:shapeid="_x0000_i1153"/>
+                <w:control r:id="rId39" w:name="DefaultOcxName19" w:shapeid="_x0000_i1202"/>
               </w:object>
             </w:r>
           </w:p>
@@ -2988,11 +2988,11 @@
                 <w:sz w:val="24"/>
                 <w:szCs w:val="24"/>
               </w:rPr>
-              <w:object w:dxaOrig="1440" w:dyaOrig="1440">
-                <v:shape id="_x0000_i1131" type="#_x0000_t75" style="width:20.25pt;height:17.25pt" o:ole="">
+              <w:object w:dxaOrig="225" w:dyaOrig="225">
+                <v:shape id="_x0000_i1205" type="#_x0000_t75" style="width:20.25pt;height:17.25pt" o:ole="">
                   <v:imagedata r:id="rId5" o:title=""/>
                 </v:shape>
-                <w:control r:id="rId40" w:name="DefaultOcxName18" w:shapeid="_x0000_i1131"/>
+                <w:control r:id="rId40" w:name="DefaultOcxName18" w:shapeid="_x0000_i1205"/>
               </w:object>
             </w:r>
           </w:p>
@@ -3060,11 +3060,11 @@
                 <w:sz w:val="24"/>
                 <w:szCs w:val="24"/>
               </w:rPr>
-              <w:object w:dxaOrig="1440" w:dyaOrig="1440">
-                <v:shape id="_x0000_i1130" type="#_x0000_t75" style="width:20.25pt;height:17.25pt" o:ole="">
+              <w:object w:dxaOrig="225" w:dyaOrig="225">
+                <v:shape id="_x0000_i1208" type="#_x0000_t75" style="width:20.25pt;height:17.25pt" o:ole="">
                   <v:imagedata r:id="rId5" o:title=""/>
                 </v:shape>
-                <w:control r:id="rId41" w:name="DefaultOcxName28" w:shapeid="_x0000_i1130"/>
+                <w:control r:id="rId41" w:name="DefaultOcxName28" w:shapeid="_x0000_i1208"/>
               </w:object>
             </w:r>
           </w:p>
@@ -3132,11 +3132,11 @@
                 <w:sz w:val="24"/>
                 <w:szCs w:val="24"/>
               </w:rPr>
-              <w:object w:dxaOrig="1440" w:dyaOrig="1440">
-                <v:shape id="_x0000_i1129" type="#_x0000_t75" style="width:20.25pt;height:17.25pt" o:ole="">
+              <w:object w:dxaOrig="225" w:dyaOrig="225">
+                <v:shape id="_x0000_i1211" type="#_x0000_t75" style="width:20.25pt;height:17.25pt" o:ole="">
                   <v:imagedata r:id="rId5" o:title=""/>
                 </v:shape>
-                <w:control r:id="rId42" w:name="DefaultOcxName38" w:shapeid="_x0000_i1129"/>
+                <w:control r:id="rId42" w:name="DefaultOcxName38" w:shapeid="_x0000_i1211"/>
               </w:object>
             </w:r>
           </w:p>
@@ -3265,11 +3265,11 @@
                 <w:sz w:val="24"/>
                 <w:szCs w:val="24"/>
               </w:rPr>
-              <w:object w:dxaOrig="1440" w:dyaOrig="1440">
-                <v:shape id="_x0000_i1144" type="#_x0000_t75" style="width:20.25pt;height:17.25pt" o:ole="">
+              <w:object w:dxaOrig="225" w:dyaOrig="225">
+                <v:shape id="_x0000_i1214" type="#_x0000_t75" style="width:20.25pt;height:17.25pt" o:ole="">
                   <v:imagedata r:id="rId5" o:title=""/>
                 </v:shape>
-                <w:control r:id="rId43" w:name="DefaultOcxName20" w:shapeid="_x0000_i1144"/>
+                <w:control r:id="rId43" w:name="DefaultOcxName20" w:shapeid="_x0000_i1214"/>
               </w:object>
             </w:r>
           </w:p>
@@ -3337,11 +3337,11 @@
                 <w:sz w:val="24"/>
                 <w:szCs w:val="24"/>
               </w:rPr>
-              <w:object w:dxaOrig="1440" w:dyaOrig="1440">
-                <v:shape id="_x0000_i1143" type="#_x0000_t75" style="width:20.25pt;height:17.25pt" o:ole="">
+              <w:object w:dxaOrig="225" w:dyaOrig="225">
+                <v:shape id="_x0000_i1217" type="#_x0000_t75" style="width:20.25pt;height:17.25pt" o:ole="">
                   <v:imagedata r:id="rId5" o:title=""/>
                 </v:shape>
-                <w:control r:id="rId44" w:name="DefaultOcxName110" w:shapeid="_x0000_i1143"/>
+                <w:control r:id="rId44" w:name="DefaultOcxName110" w:shapeid="_x0000_i1217"/>
               </w:object>
             </w:r>
           </w:p>
@@ -3409,11 +3409,11 @@
                 <w:sz w:val="24"/>
                 <w:szCs w:val="24"/>
               </w:rPr>
-              <w:object w:dxaOrig="1440" w:dyaOrig="1440">
-                <v:shape id="_x0000_i1154" type="#_x0000_t75" style="width:20.25pt;height:17.25pt" o:ole="">
+              <w:object w:dxaOrig="225" w:dyaOrig="225">
+                <v:shape id="_x0000_i1220" type="#_x0000_t75" style="width:20.25pt;height:17.25pt" o:ole="">
                   <v:imagedata r:id="rId7" o:title=""/>
                 </v:shape>
-                <w:control r:id="rId45" w:name="DefaultOcxName29" w:shapeid="_x0000_i1154"/>
+                <w:control r:id="rId45" w:name="DefaultOcxName29" w:shapeid="_x0000_i1220"/>
               </w:object>
             </w:r>
           </w:p>
@@ -3481,11 +3481,11 @@
                 <w:sz w:val="24"/>
                 <w:szCs w:val="24"/>
               </w:rPr>
-              <w:object w:dxaOrig="1440" w:dyaOrig="1440">
-                <v:shape id="_x0000_i1141" type="#_x0000_t75" style="width:20.25pt;height:17.25pt" o:ole="">
+              <w:object w:dxaOrig="225" w:dyaOrig="225">
+                <v:shape id="_x0000_i1223" type="#_x0000_t75" style="width:20.25pt;height:17.25pt" o:ole="">
                   <v:imagedata r:id="rId5" o:title=""/>
                 </v:shape>
-                <w:control r:id="rId46" w:name="DefaultOcxName39" w:shapeid="_x0000_i1141"/>
+                <w:control r:id="rId46" w:name="DefaultOcxName39" w:shapeid="_x0000_i1223"/>
               </w:object>
             </w:r>
           </w:p>

</xml_diff>

<commit_message>
Final responses to Quiz01
</commit_message>
<xml_diff>
--- a/Exams/POLS6330_2020_Spring_Quiz01.docx
+++ b/Exams/POLS6330_2020_Spring_Quiz01.docx
@@ -14,6 +14,18 @@
           <w:szCs w:val="27"/>
         </w:rPr>
       </w:pPr>
+      <w:r>
+        <w:rPr>
+          <w:rFonts w:ascii="Times New Roman" w:eastAsia="Times New Roman" w:hAnsi="Times New Roman" w:cs="Times New Roman"/>
+          <w:b/>
+          <w:bCs/>
+          <w:sz w:val="27"/>
+          <w:szCs w:val="27"/>
+        </w:rPr>
+        <w:t>towne</w:t>
+      </w:r>
+      <w:bookmarkStart w:id="0" w:name="_GoBack"/>
+      <w:bookmarkEnd w:id="0"/>
       <w:r>
         <w:rPr>
           <w:rFonts w:ascii="Times New Roman" w:eastAsia="Times New Roman" w:hAnsi="Times New Roman" w:cs="Times New Roman"/>
@@ -939,7 +951,6 @@
           </w:p>
         </w:tc>
       </w:tr>
-      <w:bookmarkStart w:id="0" w:name="_GoBack"/>
       <w:tr>
         <w:trPr>
           <w:tblCellSpacing w:w="15" w:type="dxa"/>
@@ -964,13 +975,12 @@
                 <w:szCs w:val="24"/>
               </w:rPr>
               <w:object w:dxaOrig="225" w:dyaOrig="225">
-                <v:shape id="_x0000_i1244" type="#_x0000_t75" style="width:20.25pt;height:17.25pt" o:ole="">
+                <v:shape id="_x0000_i1136" type="#_x0000_t75" style="width:20.25pt;height:17.25pt" o:ole="">
                   <v:imagedata r:id="rId7" o:title=""/>
                 </v:shape>
-                <w:control r:id="rId17" w:name="DefaultOcxName22" w:shapeid="_x0000_i1244"/>
+                <w:control r:id="rId17" w:name="DefaultOcxName22" w:shapeid="_x0000_i1136"/>
               </w:object>
             </w:r>
-            <w:bookmarkEnd w:id="0"/>
           </w:p>
         </w:tc>
         <w:tc>
@@ -1037,10 +1047,10 @@
                 <w:szCs w:val="24"/>
               </w:rPr>
               <w:object w:dxaOrig="225" w:dyaOrig="225">
-                <v:shape id="_x0000_i1242" type="#_x0000_t75" style="width:20.25pt;height:17.25pt" o:ole="">
+                <v:shape id="_x0000_i1139" type="#_x0000_t75" style="width:20.25pt;height:17.25pt" o:ole="">
                   <v:imagedata r:id="rId5" o:title=""/>
                 </v:shape>
-                <w:control r:id="rId18" w:name="DefaultOcxName32" w:shapeid="_x0000_i1242"/>
+                <w:control r:id="rId18" w:name="DefaultOcxName32" w:shapeid="_x0000_i1139"/>
               </w:object>
             </w:r>
           </w:p>
@@ -2639,10 +2649,10 @@
                 <w:szCs w:val="24"/>
               </w:rPr>
               <w:object w:dxaOrig="225" w:dyaOrig="225">
-                <v:shape id="_x0000_i1233" type="#_x0000_t75" style="width:20.25pt;height:17.25pt" o:ole="">
+                <v:shape id="_x0000_i1193" type="#_x0000_t75" style="width:20.25pt;height:17.25pt" o:ole="">
                   <v:imagedata r:id="rId7" o:title=""/>
                 </v:shape>
-                <w:control r:id="rId36" w:name="DefaultOcxName17" w:shapeid="_x0000_i1233"/>
+                <w:control r:id="rId36" w:name="DefaultOcxName17" w:shapeid="_x0000_i1193"/>
               </w:object>
             </w:r>
           </w:p>
@@ -2682,7 +2692,25 @@
                 <w:sz w:val="25"/>
                 <w:szCs w:val="25"/>
               </w:rPr>
-              <w:t>charging a higher insurance premium to cover the costs of risk actually leads to the situation in which only the most risky buy the insurance, and this causes that market to fail.</w:t>
+              <w:t xml:space="preserve">charging a higher insurance premium to cover the costs of risk actually leads to the situation in which only the </w:t>
+            </w:r>
+            <w:proofErr w:type="gramStart"/>
+            <w:r>
+              <w:rPr>
+                <w:rFonts w:ascii="Times New Roman" w:eastAsia="Times New Roman" w:hAnsi="Times New Roman" w:cs="Times New Roman"/>
+                <w:sz w:val="25"/>
+                <w:szCs w:val="25"/>
+              </w:rPr>
+              <w:t>most risky</w:t>
+            </w:r>
+            <w:proofErr w:type="gramEnd"/>
+            <w:r>
+              <w:rPr>
+                <w:rFonts w:ascii="Times New Roman" w:eastAsia="Times New Roman" w:hAnsi="Times New Roman" w:cs="Times New Roman"/>
+                <w:sz w:val="25"/>
+                <w:szCs w:val="25"/>
+              </w:rPr>
+              <w:t xml:space="preserve"> buy the insurance, and this causes that market to fail.</w:t>
             </w:r>
           </w:p>
         </w:tc>
@@ -2711,10 +2739,10 @@
                 <w:szCs w:val="24"/>
               </w:rPr>
               <w:object w:dxaOrig="225" w:dyaOrig="225">
-                <v:shape id="_x0000_i1231" type="#_x0000_t75" style="width:20.25pt;height:17.25pt" o:ole="">
+                <v:shape id="_x0000_i1196" type="#_x0000_t75" style="width:20.25pt;height:17.25pt" o:ole="">
                   <v:imagedata r:id="rId5" o:title=""/>
                 </v:shape>
-                <w:control r:id="rId37" w:name="DefaultOcxName27" w:shapeid="_x0000_i1231"/>
+                <w:control r:id="rId37" w:name="DefaultOcxName27" w:shapeid="_x0000_i1196"/>
               </w:object>
             </w:r>
           </w:p>

</xml_diff>

<commit_message>
Materials for class on March 24, 2020 and reference materials about literature review
</commit_message>
<xml_diff>
--- a/Exams/POLS6330_2020_Spring_Quiz01.docx
+++ b/Exams/POLS6330_2020_Spring_Quiz01.docx
@@ -14,16 +14,6 @@
           <w:szCs w:val="27"/>
         </w:rPr>
       </w:pPr>
-      <w:r>
-        <w:rPr>
-          <w:rFonts w:ascii="Times New Roman" w:eastAsia="Times New Roman" w:hAnsi="Times New Roman" w:cs="Times New Roman"/>
-          <w:b/>
-          <w:bCs/>
-          <w:sz w:val="27"/>
-          <w:szCs w:val="27"/>
-        </w:rPr>
-        <w:t>towne</w:t>
-      </w:r>
       <w:bookmarkStart w:id="0" w:name="_GoBack"/>
       <w:bookmarkEnd w:id="0"/>
       <w:r>
@@ -117,7 +107,7 @@
                   <v:path o:extrusionok="f" gradientshapeok="t" o:connecttype="rect"/>
                   <o:lock v:ext="edit" aspectratio="t"/>
                 </v:shapetype>
-                <v:shape id="_x0000_i1106" type="#_x0000_t75" style="width:20.25pt;height:17.25pt" o:ole="">
+                <v:shape id="_x0000_i1106" type="#_x0000_t75" style="width:20.1pt;height:17.6pt" o:ole="">
                   <v:imagedata r:id="rId5" o:title=""/>
                 </v:shape>
                 <w:control r:id="rId6" w:name="DefaultOcxName" w:shapeid="_x0000_i1106"/>
@@ -189,7 +179,7 @@
                 <w:szCs w:val="24"/>
               </w:rPr>
               <w:object w:dxaOrig="225" w:dyaOrig="225">
-                <v:shape id="_x0000_i1109" type="#_x0000_t75" style="width:20.25pt;height:17.25pt" o:ole="">
+                <v:shape id="_x0000_i1109" type="#_x0000_t75" style="width:20.1pt;height:17.6pt" o:ole="">
                   <v:imagedata r:id="rId7" o:title=""/>
                 </v:shape>
                 <w:control r:id="rId8" w:name="DefaultOcxName1" w:shapeid="_x0000_i1109"/>
@@ -277,7 +267,7 @@
                 <w:szCs w:val="24"/>
               </w:rPr>
               <w:object w:dxaOrig="225" w:dyaOrig="225">
-                <v:shape id="_x0000_i1112" type="#_x0000_t75" style="width:20.25pt;height:17.25pt" o:ole="">
+                <v:shape id="_x0000_i1112" type="#_x0000_t75" style="width:20.1pt;height:17.6pt" o:ole="">
                   <v:imagedata r:id="rId5" o:title=""/>
                 </v:shape>
                 <w:control r:id="rId9" w:name="DefaultOcxName2" w:shapeid="_x0000_i1112"/>
@@ -349,7 +339,7 @@
                 <w:szCs w:val="24"/>
               </w:rPr>
               <w:object w:dxaOrig="225" w:dyaOrig="225">
-                <v:shape id="_x0000_i1115" type="#_x0000_t75" style="width:20.25pt;height:17.25pt" o:ole="">
+                <v:shape id="_x0000_i1115" type="#_x0000_t75" style="width:20.1pt;height:17.6pt" o:ole="">
                   <v:imagedata r:id="rId5" o:title=""/>
                 </v:shape>
                 <w:control r:id="rId10" w:name="DefaultOcxName3" w:shapeid="_x0000_i1115"/>
@@ -482,7 +472,7 @@
                 <w:szCs w:val="24"/>
               </w:rPr>
               <w:object w:dxaOrig="225" w:dyaOrig="225">
-                <v:shape id="_x0000_i1118" type="#_x0000_t75" style="width:20.25pt;height:17.25pt" o:ole="">
+                <v:shape id="_x0000_i1118" type="#_x0000_t75" style="width:20.1pt;height:17.6pt" o:ole="">
                   <v:imagedata r:id="rId5" o:title=""/>
                 </v:shape>
                 <w:control r:id="rId11" w:name="DefaultOcxName4" w:shapeid="_x0000_i1118"/>
@@ -554,7 +544,7 @@
                 <w:szCs w:val="24"/>
               </w:rPr>
               <w:object w:dxaOrig="225" w:dyaOrig="225">
-                <v:shape id="_x0000_i1121" type="#_x0000_t75" style="width:20.25pt;height:17.25pt" o:ole="">
+                <v:shape id="_x0000_i1121" type="#_x0000_t75" style="width:20.1pt;height:17.6pt" o:ole="">
                   <v:imagedata r:id="rId5" o:title=""/>
                 </v:shape>
                 <w:control r:id="rId12" w:name="DefaultOcxName11" w:shapeid="_x0000_i1121"/>
@@ -626,7 +616,7 @@
                 <w:szCs w:val="24"/>
               </w:rPr>
               <w:object w:dxaOrig="225" w:dyaOrig="225">
-                <v:shape id="_x0000_i1124" type="#_x0000_t75" style="width:20.25pt;height:17.25pt" o:ole="">
+                <v:shape id="_x0000_i1124" type="#_x0000_t75" style="width:20.1pt;height:17.6pt" o:ole="">
                   <v:imagedata r:id="rId7" o:title=""/>
                 </v:shape>
                 <w:control r:id="rId13" w:name="DefaultOcxName21" w:shapeid="_x0000_i1124"/>
@@ -698,7 +688,7 @@
                 <w:szCs w:val="24"/>
               </w:rPr>
               <w:object w:dxaOrig="225" w:dyaOrig="225">
-                <v:shape id="_x0000_i1127" type="#_x0000_t75" style="width:20.25pt;height:17.25pt" o:ole="">
+                <v:shape id="_x0000_i1127" type="#_x0000_t75" style="width:20.1pt;height:17.6pt" o:ole="">
                   <v:imagedata r:id="rId5" o:title=""/>
                 </v:shape>
                 <w:control r:id="rId14" w:name="DefaultOcxName31" w:shapeid="_x0000_i1127"/>
@@ -831,7 +821,7 @@
                 <w:szCs w:val="24"/>
               </w:rPr>
               <w:object w:dxaOrig="225" w:dyaOrig="225">
-                <v:shape id="_x0000_i1130" type="#_x0000_t75" style="width:20.25pt;height:17.25pt" o:ole="">
+                <v:shape id="_x0000_i1130" type="#_x0000_t75" style="width:20.1pt;height:17.6pt" o:ole="">
                   <v:imagedata r:id="rId5" o:title=""/>
                 </v:shape>
                 <w:control r:id="rId15" w:name="DefaultOcxName5" w:shapeid="_x0000_i1130"/>
@@ -903,7 +893,7 @@
                 <w:szCs w:val="24"/>
               </w:rPr>
               <w:object w:dxaOrig="225" w:dyaOrig="225">
-                <v:shape id="_x0000_i1133" type="#_x0000_t75" style="width:20.25pt;height:17.25pt" o:ole="">
+                <v:shape id="_x0000_i1133" type="#_x0000_t75" style="width:20.1pt;height:17.6pt" o:ole="">
                   <v:imagedata r:id="rId5" o:title=""/>
                 </v:shape>
                 <w:control r:id="rId16" w:name="DefaultOcxName12" w:shapeid="_x0000_i1133"/>
@@ -975,7 +965,7 @@
                 <w:szCs w:val="24"/>
               </w:rPr>
               <w:object w:dxaOrig="225" w:dyaOrig="225">
-                <v:shape id="_x0000_i1136" type="#_x0000_t75" style="width:20.25pt;height:17.25pt" o:ole="">
+                <v:shape id="_x0000_i1136" type="#_x0000_t75" style="width:20.1pt;height:17.6pt" o:ole="">
                   <v:imagedata r:id="rId7" o:title=""/>
                 </v:shape>
                 <w:control r:id="rId17" w:name="DefaultOcxName22" w:shapeid="_x0000_i1136"/>
@@ -1047,7 +1037,7 @@
                 <w:szCs w:val="24"/>
               </w:rPr>
               <w:object w:dxaOrig="225" w:dyaOrig="225">
-                <v:shape id="_x0000_i1139" type="#_x0000_t75" style="width:20.25pt;height:17.25pt" o:ole="">
+                <v:shape id="_x0000_i1139" type="#_x0000_t75" style="width:20.1pt;height:17.6pt" o:ole="">
                   <v:imagedata r:id="rId5" o:title=""/>
                 </v:shape>
                 <w:control r:id="rId18" w:name="DefaultOcxName32" w:shapeid="_x0000_i1139"/>
@@ -1180,7 +1170,7 @@
                 <w:szCs w:val="24"/>
               </w:rPr>
               <w:object w:dxaOrig="225" w:dyaOrig="225">
-                <v:shape id="_x0000_i1142" type="#_x0000_t75" style="width:20.25pt;height:17.25pt" o:ole="">
+                <v:shape id="_x0000_i1142" type="#_x0000_t75" style="width:20.1pt;height:17.6pt" o:ole="">
                   <v:imagedata r:id="rId5" o:title=""/>
                 </v:shape>
                 <w:control r:id="rId19" w:name="DefaultOcxName6" w:shapeid="_x0000_i1142"/>
@@ -1252,7 +1242,7 @@
                 <w:szCs w:val="24"/>
               </w:rPr>
               <w:object w:dxaOrig="225" w:dyaOrig="225">
-                <v:shape id="_x0000_i1145" type="#_x0000_t75" style="width:20.25pt;height:17.25pt" o:ole="">
+                <v:shape id="_x0000_i1145" type="#_x0000_t75" style="width:20.1pt;height:17.6pt" o:ole="">
                   <v:imagedata r:id="rId7" o:title=""/>
                 </v:shape>
                 <w:control r:id="rId20" w:name="DefaultOcxName13" w:shapeid="_x0000_i1145"/>
@@ -1324,7 +1314,7 @@
                 <w:szCs w:val="24"/>
               </w:rPr>
               <w:object w:dxaOrig="225" w:dyaOrig="225">
-                <v:shape id="_x0000_i1148" type="#_x0000_t75" style="width:20.25pt;height:17.25pt" o:ole="">
+                <v:shape id="_x0000_i1148" type="#_x0000_t75" style="width:20.1pt;height:17.6pt" o:ole="">
                   <v:imagedata r:id="rId5" o:title=""/>
                 </v:shape>
                 <w:control r:id="rId21" w:name="DefaultOcxName23" w:shapeid="_x0000_i1148"/>
@@ -1396,7 +1386,7 @@
                 <w:szCs w:val="24"/>
               </w:rPr>
               <w:object w:dxaOrig="225" w:dyaOrig="225">
-                <v:shape id="_x0000_i1151" type="#_x0000_t75" style="width:20.25pt;height:17.25pt" o:ole="">
+                <v:shape id="_x0000_i1151" type="#_x0000_t75" style="width:20.1pt;height:17.6pt" o:ole="">
                   <v:imagedata r:id="rId5" o:title=""/>
                 </v:shape>
                 <w:control r:id="rId22" w:name="DefaultOcxName33" w:shapeid="_x0000_i1151"/>
@@ -1530,7 +1520,7 @@
                 <w:szCs w:val="24"/>
               </w:rPr>
               <w:object w:dxaOrig="225" w:dyaOrig="225">
-                <v:shape id="_x0000_i1154" type="#_x0000_t75" style="width:20.25pt;height:17.25pt" o:ole="">
+                <v:shape id="_x0000_i1154" type="#_x0000_t75" style="width:20.1pt;height:17.6pt" o:ole="">
                   <v:imagedata r:id="rId5" o:title=""/>
                 </v:shape>
                 <w:control r:id="rId23" w:name="DefaultOcxName7" w:shapeid="_x0000_i1154"/>
@@ -1602,7 +1592,7 @@
                 <w:szCs w:val="24"/>
               </w:rPr>
               <w:object w:dxaOrig="225" w:dyaOrig="225">
-                <v:shape id="_x0000_i1157" type="#_x0000_t75" style="width:20.25pt;height:17.25pt" o:ole="">
+                <v:shape id="_x0000_i1157" type="#_x0000_t75" style="width:20.1pt;height:17.6pt" o:ole="">
                   <v:imagedata r:id="rId5" o:title=""/>
                 </v:shape>
                 <w:control r:id="rId24" w:name="DefaultOcxName14" w:shapeid="_x0000_i1157"/>
@@ -1674,7 +1664,7 @@
                 <w:szCs w:val="24"/>
               </w:rPr>
               <w:object w:dxaOrig="225" w:dyaOrig="225">
-                <v:shape id="_x0000_i1160" type="#_x0000_t75" style="width:20.25pt;height:17.25pt" o:ole="">
+                <v:shape id="_x0000_i1160" type="#_x0000_t75" style="width:20.1pt;height:17.6pt" o:ole="">
                   <v:imagedata r:id="rId7" o:title=""/>
                 </v:shape>
                 <w:control r:id="rId25" w:name="DefaultOcxName24" w:shapeid="_x0000_i1160"/>
@@ -1746,7 +1736,7 @@
                 <w:szCs w:val="24"/>
               </w:rPr>
               <w:object w:dxaOrig="225" w:dyaOrig="225">
-                <v:shape id="_x0000_i1163" type="#_x0000_t75" style="width:20.25pt;height:17.25pt" o:ole="">
+                <v:shape id="_x0000_i1163" type="#_x0000_t75" style="width:20.1pt;height:17.6pt" o:ole="">
                   <v:imagedata r:id="rId5" o:title=""/>
                 </v:shape>
                 <w:control r:id="rId26" w:name="DefaultOcxName34" w:shapeid="_x0000_i1163"/>
@@ -1879,7 +1869,7 @@
                 <w:szCs w:val="24"/>
               </w:rPr>
               <w:object w:dxaOrig="225" w:dyaOrig="225">
-                <v:shape id="_x0000_i1166" type="#_x0000_t75" style="width:20.25pt;height:17.25pt" o:ole="">
+                <v:shape id="_x0000_i1166" type="#_x0000_t75" style="width:20.1pt;height:17.6pt" o:ole="">
                   <v:imagedata r:id="rId5" o:title=""/>
                 </v:shape>
                 <w:control r:id="rId27" w:name="DefaultOcxName8" w:shapeid="_x0000_i1166"/>
@@ -1951,7 +1941,7 @@
                 <w:szCs w:val="24"/>
               </w:rPr>
               <w:object w:dxaOrig="225" w:dyaOrig="225">
-                <v:shape id="_x0000_i1169" type="#_x0000_t75" style="width:20.25pt;height:17.25pt" o:ole="">
+                <v:shape id="_x0000_i1169" type="#_x0000_t75" style="width:20.1pt;height:17.6pt" o:ole="">
                   <v:imagedata r:id="rId5" o:title=""/>
                 </v:shape>
                 <w:control r:id="rId28" w:name="DefaultOcxName15" w:shapeid="_x0000_i1169"/>
@@ -2023,7 +2013,7 @@
                 <w:szCs w:val="24"/>
               </w:rPr>
               <w:object w:dxaOrig="225" w:dyaOrig="225">
-                <v:shape id="_x0000_i1172" type="#_x0000_t75" style="width:20.25pt;height:17.25pt" o:ole="">
+                <v:shape id="_x0000_i1172" type="#_x0000_t75" style="width:20.1pt;height:17.6pt" o:ole="">
                   <v:imagedata r:id="rId7" o:title=""/>
                 </v:shape>
                 <w:control r:id="rId29" w:name="DefaultOcxName25" w:shapeid="_x0000_i1172"/>
@@ -2095,7 +2085,7 @@
                 <w:szCs w:val="24"/>
               </w:rPr>
               <w:object w:dxaOrig="225" w:dyaOrig="225">
-                <v:shape id="_x0000_i1175" type="#_x0000_t75" style="width:20.25pt;height:17.25pt" o:ole="">
+                <v:shape id="_x0000_i1175" type="#_x0000_t75" style="width:20.1pt;height:17.6pt" o:ole="">
                   <v:imagedata r:id="rId5" o:title=""/>
                 </v:shape>
                 <w:control r:id="rId30" w:name="DefaultOcxName35" w:shapeid="_x0000_i1175"/>
@@ -2228,7 +2218,7 @@
                 <w:szCs w:val="24"/>
               </w:rPr>
               <w:object w:dxaOrig="225" w:dyaOrig="225">
-                <v:shape id="_x0000_i1178" type="#_x0000_t75" style="width:20.25pt;height:17.25pt" o:ole="">
+                <v:shape id="_x0000_i1178" type="#_x0000_t75" style="width:20.1pt;height:17.6pt" o:ole="">
                   <v:imagedata r:id="rId7" o:title=""/>
                 </v:shape>
                 <w:control r:id="rId31" w:name="DefaultOcxName9" w:shapeid="_x0000_i1178"/>
@@ -2300,7 +2290,7 @@
                 <w:szCs w:val="24"/>
               </w:rPr>
               <w:object w:dxaOrig="225" w:dyaOrig="225">
-                <v:shape id="_x0000_i1181" type="#_x0000_t75" style="width:20.25pt;height:17.25pt" o:ole="">
+                <v:shape id="_x0000_i1181" type="#_x0000_t75" style="width:20.1pt;height:17.6pt" o:ole="">
                   <v:imagedata r:id="rId5" o:title=""/>
                 </v:shape>
                 <w:control r:id="rId32" w:name="DefaultOcxName16" w:shapeid="_x0000_i1181"/>
@@ -2372,7 +2362,7 @@
                 <w:szCs w:val="24"/>
               </w:rPr>
               <w:object w:dxaOrig="225" w:dyaOrig="225">
-                <v:shape id="_x0000_i1184" type="#_x0000_t75" style="width:20.25pt;height:17.25pt" o:ole="">
+                <v:shape id="_x0000_i1184" type="#_x0000_t75" style="width:20.1pt;height:17.6pt" o:ole="">
                   <v:imagedata r:id="rId5" o:title=""/>
                 </v:shape>
                 <w:control r:id="rId33" w:name="DefaultOcxName26" w:shapeid="_x0000_i1184"/>
@@ -2444,7 +2434,7 @@
                 <w:szCs w:val="24"/>
               </w:rPr>
               <w:object w:dxaOrig="225" w:dyaOrig="225">
-                <v:shape id="_x0000_i1187" type="#_x0000_t75" style="width:20.25pt;height:17.25pt" o:ole="">
+                <v:shape id="_x0000_i1187" type="#_x0000_t75" style="width:20.1pt;height:17.6pt" o:ole="">
                   <v:imagedata r:id="rId5" o:title=""/>
                 </v:shape>
                 <w:control r:id="rId34" w:name="DefaultOcxName36" w:shapeid="_x0000_i1187"/>
@@ -2577,7 +2567,7 @@
                 <w:szCs w:val="24"/>
               </w:rPr>
               <w:object w:dxaOrig="225" w:dyaOrig="225">
-                <v:shape id="_x0000_i1190" type="#_x0000_t75" style="width:20.25pt;height:17.25pt" o:ole="">
+                <v:shape id="_x0000_i1190" type="#_x0000_t75" style="width:20.1pt;height:17.6pt" o:ole="">
                   <v:imagedata r:id="rId5" o:title=""/>
                 </v:shape>
                 <w:control r:id="rId35" w:name="DefaultOcxName10" w:shapeid="_x0000_i1190"/>
@@ -2649,7 +2639,7 @@
                 <w:szCs w:val="24"/>
               </w:rPr>
               <w:object w:dxaOrig="225" w:dyaOrig="225">
-                <v:shape id="_x0000_i1193" type="#_x0000_t75" style="width:20.25pt;height:17.25pt" o:ole="">
+                <v:shape id="_x0000_i1193" type="#_x0000_t75" style="width:20.1pt;height:17.6pt" o:ole="">
                   <v:imagedata r:id="rId7" o:title=""/>
                 </v:shape>
                 <w:control r:id="rId36" w:name="DefaultOcxName17" w:shapeid="_x0000_i1193"/>
@@ -2739,7 +2729,7 @@
                 <w:szCs w:val="24"/>
               </w:rPr>
               <w:object w:dxaOrig="225" w:dyaOrig="225">
-                <v:shape id="_x0000_i1196" type="#_x0000_t75" style="width:20.25pt;height:17.25pt" o:ole="">
+                <v:shape id="_x0000_i1196" type="#_x0000_t75" style="width:20.1pt;height:17.6pt" o:ole="">
                   <v:imagedata r:id="rId5" o:title=""/>
                 </v:shape>
                 <w:control r:id="rId37" w:name="DefaultOcxName27" w:shapeid="_x0000_i1196"/>
@@ -2812,7 +2802,7 @@
               </w:rPr>
               <w:lastRenderedPageBreak/>
               <w:object w:dxaOrig="225" w:dyaOrig="225">
-                <v:shape id="_x0000_i1199" type="#_x0000_t75" style="width:20.25pt;height:17.25pt" o:ole="">
+                <v:shape id="_x0000_i1199" type="#_x0000_t75" style="width:20.1pt;height:17.6pt" o:ole="">
                   <v:imagedata r:id="rId5" o:title=""/>
                 </v:shape>
                 <w:control r:id="rId38" w:name="DefaultOcxName37" w:shapeid="_x0000_i1199"/>
@@ -2945,7 +2935,7 @@
                 <w:szCs w:val="24"/>
               </w:rPr>
               <w:object w:dxaOrig="225" w:dyaOrig="225">
-                <v:shape id="_x0000_i1202" type="#_x0000_t75" style="width:20.25pt;height:17.25pt" o:ole="">
+                <v:shape id="_x0000_i1202" type="#_x0000_t75" style="width:20.1pt;height:17.6pt" o:ole="">
                   <v:imagedata r:id="rId7" o:title=""/>
                 </v:shape>
                 <w:control r:id="rId39" w:name="DefaultOcxName19" w:shapeid="_x0000_i1202"/>
@@ -3017,7 +3007,7 @@
                 <w:szCs w:val="24"/>
               </w:rPr>
               <w:object w:dxaOrig="225" w:dyaOrig="225">
-                <v:shape id="_x0000_i1205" type="#_x0000_t75" style="width:20.25pt;height:17.25pt" o:ole="">
+                <v:shape id="_x0000_i1205" type="#_x0000_t75" style="width:20.1pt;height:17.6pt" o:ole="">
                   <v:imagedata r:id="rId5" o:title=""/>
                 </v:shape>
                 <w:control r:id="rId40" w:name="DefaultOcxName18" w:shapeid="_x0000_i1205"/>
@@ -3089,7 +3079,7 @@
                 <w:szCs w:val="24"/>
               </w:rPr>
               <w:object w:dxaOrig="225" w:dyaOrig="225">
-                <v:shape id="_x0000_i1208" type="#_x0000_t75" style="width:20.25pt;height:17.25pt" o:ole="">
+                <v:shape id="_x0000_i1208" type="#_x0000_t75" style="width:20.1pt;height:17.6pt" o:ole="">
                   <v:imagedata r:id="rId5" o:title=""/>
                 </v:shape>
                 <w:control r:id="rId41" w:name="DefaultOcxName28" w:shapeid="_x0000_i1208"/>
@@ -3161,7 +3151,7 @@
                 <w:szCs w:val="24"/>
               </w:rPr>
               <w:object w:dxaOrig="225" w:dyaOrig="225">
-                <v:shape id="_x0000_i1211" type="#_x0000_t75" style="width:20.25pt;height:17.25pt" o:ole="">
+                <v:shape id="_x0000_i1211" type="#_x0000_t75" style="width:20.1pt;height:17.6pt" o:ole="">
                   <v:imagedata r:id="rId5" o:title=""/>
                 </v:shape>
                 <w:control r:id="rId42" w:name="DefaultOcxName38" w:shapeid="_x0000_i1211"/>
@@ -3294,7 +3284,7 @@
                 <w:szCs w:val="24"/>
               </w:rPr>
               <w:object w:dxaOrig="225" w:dyaOrig="225">
-                <v:shape id="_x0000_i1214" type="#_x0000_t75" style="width:20.25pt;height:17.25pt" o:ole="">
+                <v:shape id="_x0000_i1214" type="#_x0000_t75" style="width:20.1pt;height:17.6pt" o:ole="">
                   <v:imagedata r:id="rId5" o:title=""/>
                 </v:shape>
                 <w:control r:id="rId43" w:name="DefaultOcxName20" w:shapeid="_x0000_i1214"/>
@@ -3366,7 +3356,7 @@
                 <w:szCs w:val="24"/>
               </w:rPr>
               <w:object w:dxaOrig="225" w:dyaOrig="225">
-                <v:shape id="_x0000_i1217" type="#_x0000_t75" style="width:20.25pt;height:17.25pt" o:ole="">
+                <v:shape id="_x0000_i1217" type="#_x0000_t75" style="width:20.1pt;height:17.6pt" o:ole="">
                   <v:imagedata r:id="rId5" o:title=""/>
                 </v:shape>
                 <w:control r:id="rId44" w:name="DefaultOcxName110" w:shapeid="_x0000_i1217"/>
@@ -3438,7 +3428,7 @@
                 <w:szCs w:val="24"/>
               </w:rPr>
               <w:object w:dxaOrig="225" w:dyaOrig="225">
-                <v:shape id="_x0000_i1220" type="#_x0000_t75" style="width:20.25pt;height:17.25pt" o:ole="">
+                <v:shape id="_x0000_i1220" type="#_x0000_t75" style="width:20.1pt;height:17.6pt" o:ole="">
                   <v:imagedata r:id="rId7" o:title=""/>
                 </v:shape>
                 <w:control r:id="rId45" w:name="DefaultOcxName29" w:shapeid="_x0000_i1220"/>
@@ -3510,7 +3500,7 @@
                 <w:szCs w:val="24"/>
               </w:rPr>
               <w:object w:dxaOrig="225" w:dyaOrig="225">
-                <v:shape id="_x0000_i1223" type="#_x0000_t75" style="width:20.25pt;height:17.25pt" o:ole="">
+                <v:shape id="_x0000_i1223" type="#_x0000_t75" style="width:20.1pt;height:17.6pt" o:ole="">
                   <v:imagedata r:id="rId5" o:title=""/>
                 </v:shape>
                 <w:control r:id="rId46" w:name="DefaultOcxName39" w:shapeid="_x0000_i1223"/>

</xml_diff>